<commit_message>
Final preparations for defense
</commit_message>
<xml_diff>
--- a/Dissertation Backup/Presentation/Dissertation Defense Cheat Sheet.docx
+++ b/Dissertation Backup/Presentation/Dissertation Defense Cheat Sheet.docx
@@ -124,7 +124,15 @@
         </w:numPr>
       </w:pPr>
       <w:r>
-        <w:t xml:space="preserve">Used linear regression with continuous (rather than categorical) independent variables because not every treatment group was replicated at least once over time. This means no pairwise comparisons, but better predictive value. </w:t>
+        <w:t xml:space="preserve">Used linear regression with continuous (rather than categorical) independent variables because not every treatment group was replicated at least once over time. This means </w:t>
+      </w:r>
+      <w:proofErr w:type="gramStart"/>
+      <w:r>
+        <w:t>no</w:t>
+      </w:r>
+      <w:proofErr w:type="gramEnd"/>
+      <w:r>
+        <w:t xml:space="preserve"> pairwise comparisons, but better predictive value. </w:t>
       </w:r>
     </w:p>
     <w:p>
@@ -301,8 +309,13 @@
         <w:t>2</w:t>
       </w:r>
       <w:r>
-        <w:t xml:space="preserve"> increases, RMR becomes more oxygen-dependent</w:t>
-      </w:r>
+        <w:t xml:space="preserve"> increases, RMR becomes more </w:t>
+      </w:r>
+      <w:proofErr w:type="gramStart"/>
+      <w:r>
+        <w:t>oxygen-dependent</w:t>
+      </w:r>
+      <w:proofErr w:type="gramEnd"/>
       <w:r>
         <w:t xml:space="preserve">. </w:t>
       </w:r>
@@ -339,7 +352,15 @@
       </w:r>
       <w:proofErr w:type="spellEnd"/>
       <w:r>
-        <w:t xml:space="preserve"> is one way to measure hypoxia sensitivity, but this experiment we used static long term DO treatments instead of acute hypoxia for each individual.</w:t>
+        <w:t xml:space="preserve"> is one way to measure hypoxia sensitivity, but this experiment we used static long term DO treatments instead of acute hypoxia for </w:t>
+      </w:r>
+      <w:proofErr w:type="gramStart"/>
+      <w:r>
+        <w:t>each individual</w:t>
+      </w:r>
+      <w:proofErr w:type="gramEnd"/>
+      <w:r>
+        <w:t>.</w:t>
       </w:r>
     </w:p>
     <w:p>
@@ -384,7 +405,56 @@
         <w:t>2</w:t>
       </w:r>
       <w:r>
-        <w:t xml:space="preserve"> by itself has little effect on metabolism, it is only when combined with DO that it does. </w:t>
+        <w:t xml:space="preserve"> by itself has little effect on metabolism, it is only </w:t>
+      </w:r>
+      <w:r>
+        <w:t>through its interaction</w:t>
+      </w:r>
+      <w:r>
+        <w:t xml:space="preserve"> with DO that it does. </w:t>
+      </w:r>
+    </w:p>
+    <w:p>
+      <w:pPr>
+        <w:pStyle w:val="TS"/>
+        <w:numPr>
+          <w:ilvl w:val="1"/>
+          <w:numId w:val="1"/>
+        </w:numPr>
+      </w:pPr>
+      <w:r>
+        <w:t xml:space="preserve">Now that we know </w:t>
+      </w:r>
+      <w:proofErr w:type="spellStart"/>
+      <w:r>
+        <w:t>Pcrit</w:t>
+      </w:r>
+      <w:proofErr w:type="spellEnd"/>
+      <w:r>
+        <w:t xml:space="preserve"> wasn’t affected by CO2 in embryos, an alternative explanation is that low DO inhibits the mechanisms for pH regulation so that they aren’t possible (as much), and oxygen demand is lower. Implication: silverside embryos can’t cope with high CO2 as well in low DO</w:t>
+      </w:r>
+      <w:r>
+        <w:t xml:space="preserve"> (as opposed to vice versa).</w:t>
+      </w:r>
+    </w:p>
+    <w:p>
+      <w:pPr>
+        <w:pStyle w:val="TS"/>
+        <w:numPr>
+          <w:ilvl w:val="2"/>
+          <w:numId w:val="1"/>
+        </w:numPr>
+      </w:pPr>
+      <w:r>
+        <w:t xml:space="preserve">Low DO could eventually give them more Hb which can buffer </w:t>
+      </w:r>
+      <w:proofErr w:type="spellStart"/>
+      <w:r>
+        <w:t>pH.</w:t>
+      </w:r>
+      <w:proofErr w:type="spellEnd"/>
+      <w:r>
+        <w:t xml:space="preserve"> </w:t>
       </w:r>
     </w:p>
     <w:p>
@@ -430,7 +500,15 @@
         </w:numPr>
       </w:pPr>
       <w:r>
-        <w:t xml:space="preserve">Evidence that hypoxia can counteract this and not allow additional energy to go to pH regulation. Also evidence that we need to further investigate the interaction between acidification and hypoxia. </w:t>
+        <w:t xml:space="preserve">Evidence that hypoxia can counteract this and not allow additional energy to go to pH regulation. </w:t>
+      </w:r>
+      <w:proofErr w:type="gramStart"/>
+      <w:r>
+        <w:t>Also</w:t>
+      </w:r>
+      <w:proofErr w:type="gramEnd"/>
+      <w:r>
+        <w:t xml:space="preserve"> evidence that we need to further investigate the interaction between acidification and hypoxia. </w:t>
       </w:r>
     </w:p>
     <w:p>
@@ -486,7 +564,6 @@
         <w:pStyle w:val="TS"/>
       </w:pPr>
       <w:r>
-        <w:lastRenderedPageBreak/>
         <w:t>Hypotheses</w:t>
       </w:r>
     </w:p>
@@ -855,8 +932,13 @@
           <w:numId w:val="4"/>
         </w:numPr>
       </w:pPr>
-      <w:r>
-        <w:t xml:space="preserve">So this does not agree with our hypothesis and does not help explain the interaction in Chapter 1. </w:t>
+      <w:proofErr w:type="gramStart"/>
+      <w:r>
+        <w:t>So</w:t>
+      </w:r>
+      <w:proofErr w:type="gramEnd"/>
+      <w:r>
+        <w:t xml:space="preserve"> this does not agree with our hypothesis and does not help explain the interaction in Chapter 1. </w:t>
       </w:r>
     </w:p>
     <w:p>
@@ -949,15 +1031,42 @@
           <w:ilvl w:val="0"/>
           <w:numId w:val="4"/>
         </w:numPr>
-        <w:rPr>
-          <w:highlight w:val="yellow"/>
-        </w:rPr>
-      </w:pPr>
-      <w:r>
-        <w:rPr>
-          <w:highlight w:val="yellow"/>
-        </w:rPr>
+      </w:pPr>
+      <w:r>
         <w:t>Transient low-DO increase in MO2</w:t>
+      </w:r>
+    </w:p>
+    <w:p>
+      <w:pPr>
+        <w:pStyle w:val="TS"/>
+        <w:numPr>
+          <w:ilvl w:val="1"/>
+          <w:numId w:val="4"/>
+        </w:numPr>
+      </w:pPr>
+      <w:r>
+        <w:t>No significant effects of CO2</w:t>
+      </w:r>
+    </w:p>
+    <w:p>
+      <w:pPr>
+        <w:pStyle w:val="TS"/>
+        <w:numPr>
+          <w:ilvl w:val="1"/>
+          <w:numId w:val="4"/>
+        </w:numPr>
+      </w:pPr>
+      <w:r>
+        <w:lastRenderedPageBreak/>
+        <w:t xml:space="preserve">More frequent in </w:t>
+      </w:r>
+      <w:proofErr w:type="gramStart"/>
+      <w:r>
+        <w:t>larvae, and</w:t>
+      </w:r>
+      <w:proofErr w:type="gramEnd"/>
+      <w:r>
+        <w:t xml:space="preserve"> decreased slightly with increasing CO2 but not significant. </w:t>
       </w:r>
     </w:p>
     <w:p>
@@ -967,21 +1076,37 @@
           <w:ilvl w:val="0"/>
           <w:numId w:val="4"/>
         </w:numPr>
-        <w:rPr>
-          <w:highlight w:val="yellow"/>
-        </w:rPr>
-      </w:pPr>
-      <w:r>
-        <w:rPr>
-          <w:highlight w:val="yellow"/>
-        </w:rPr>
-        <w:t>Oxyconformity</w:t>
-      </w:r>
-      <w:r>
-        <w:rPr>
-          <w:highlight w:val="yellow"/>
-        </w:rPr>
-        <w:t xml:space="preserve"> in embryos</w:t>
+      </w:pPr>
+      <w:r>
+        <w:t>Oxyconformity in embryos</w:t>
+      </w:r>
+    </w:p>
+    <w:p>
+      <w:pPr>
+        <w:pStyle w:val="TS"/>
+        <w:numPr>
+          <w:ilvl w:val="1"/>
+          <w:numId w:val="4"/>
+        </w:numPr>
+      </w:pPr>
+      <w:r>
+        <w:t xml:space="preserve">Experiment 2 had significantly more embryonic oxyconformity in high CO2 treatments. This could have been a higher </w:t>
+      </w:r>
+      <w:proofErr w:type="spellStart"/>
+      <w:r>
+        <w:t>Pcrit</w:t>
+      </w:r>
+      <w:proofErr w:type="spellEnd"/>
+      <w:r>
+        <w:t xml:space="preserve"> which would mean we do confirm the hypothesis, but </w:t>
+      </w:r>
+      <w:proofErr w:type="gramStart"/>
+      <w:r>
+        <w:t>unfortunately</w:t>
+      </w:r>
+      <w:proofErr w:type="gramEnd"/>
+      <w:r>
+        <w:t xml:space="preserve"> I didn’t start respiration at a higher DO level. </w:t>
       </w:r>
     </w:p>
     <w:p>
@@ -1060,7 +1185,6 @@
         <w:pStyle w:val="TS"/>
       </w:pPr>
       <w:r>
-        <w:lastRenderedPageBreak/>
         <w:t>Why it’s important</w:t>
       </w:r>
     </w:p>
@@ -1123,7 +1247,15 @@
       </w:r>
       <w:proofErr w:type="spellEnd"/>
       <w:r>
-        <w:t xml:space="preserve">. So I would need to go back and use </w:t>
+        <w:t xml:space="preserve">. </w:t>
+      </w:r>
+      <w:proofErr w:type="gramStart"/>
+      <w:r>
+        <w:t>So</w:t>
+      </w:r>
+      <w:proofErr w:type="gramEnd"/>
+      <w:r>
+        <w:t xml:space="preserve"> I would need to go back and use </w:t>
       </w:r>
       <w:proofErr w:type="spellStart"/>
       <w:r>
@@ -1335,7 +1467,11 @@
         <w:t>2</w:t>
       </w:r>
       <w:r>
-        <w:t xml:space="preserve"> at lower temperatures, which could suggest that at higher temperatures they are less likely to have more ionocytes to help them survive high CO</w:t>
+        <w:t xml:space="preserve"> at lower temperatures, which could suggest that at higher </w:t>
+      </w:r>
+      <w:r>
+        <w:lastRenderedPageBreak/>
+        <w:t>temperatures they are less likely to have more ionocytes to help them survive high CO</w:t>
       </w:r>
       <w:r>
         <w:rPr>
@@ -1406,7 +1542,15 @@
         </w:numPr>
       </w:pPr>
       <w:r>
-        <w:t>Assume same correction factor with same Z parameter (exponential coefficient) for multiple parameters at once (e.g. when do both mortality rates with c</w:t>
+        <w:t>Assume same correction factor with same Z parameter (exponential coefficient) for multiple parameters at once (</w:t>
+      </w:r>
+      <w:proofErr w:type="gramStart"/>
+      <w:r>
+        <w:t>e.g.</w:t>
+      </w:r>
+      <w:proofErr w:type="gramEnd"/>
+      <w:r>
+        <w:t xml:space="preserve"> when do both mortality rates with c</w:t>
       </w:r>
       <w:r>
         <w:rPr>
@@ -1442,6 +1586,82 @@
     <w:p>
       <w:pPr>
         <w:pStyle w:val="TS"/>
+        <w:numPr>
+          <w:ilvl w:val="1"/>
+          <w:numId w:val="7"/>
+        </w:numPr>
+      </w:pPr>
+      <w:r>
+        <w:t xml:space="preserve">Should I have the same number of data points for each treatment? Remove the </w:t>
+      </w:r>
+      <w:proofErr w:type="spellStart"/>
+      <w:r>
+        <w:t>normoxic</w:t>
+      </w:r>
+      <w:proofErr w:type="spellEnd"/>
+      <w:r>
+        <w:t xml:space="preserve"> ones that aren’t repeated for hypoxia?</w:t>
+      </w:r>
+    </w:p>
+    <w:p>
+      <w:pPr>
+        <w:pStyle w:val="TS"/>
+        <w:numPr>
+          <w:ilvl w:val="0"/>
+          <w:numId w:val="7"/>
+        </w:numPr>
+      </w:pPr>
+      <w:r>
+        <w:t xml:space="preserve">Used </w:t>
+      </w:r>
+      <w:proofErr w:type="spellStart"/>
+      <w:r>
+        <w:t>AICc</w:t>
+      </w:r>
+      <w:proofErr w:type="spellEnd"/>
+      <w:r>
+        <w:t xml:space="preserve"> even though the sample sizes are greater than 40 because </w:t>
+      </w:r>
+      <w:proofErr w:type="spellStart"/>
+      <w:r>
+        <w:t>AICc</w:t>
+      </w:r>
+      <w:proofErr w:type="spellEnd"/>
+      <w:r>
+        <w:t xml:space="preserve"> converges with AIC at high sample sizes, so it made sense to use </w:t>
+      </w:r>
+      <w:proofErr w:type="spellStart"/>
+      <w:r>
+        <w:t>AICc</w:t>
+      </w:r>
+      <w:proofErr w:type="spellEnd"/>
+      <w:r>
+        <w:t xml:space="preserve">. It also doesn’t really affect the results because there is only one free parameter in each scenario, so the small sample size correction is always the same. </w:t>
+      </w:r>
+    </w:p>
+    <w:p>
+      <w:pPr>
+        <w:pStyle w:val="TS"/>
+        <w:numPr>
+          <w:ilvl w:val="0"/>
+          <w:numId w:val="7"/>
+        </w:numPr>
+      </w:pPr>
+      <w:r>
+        <w:t xml:space="preserve">Assumption that correction factor c = 0 at 2.44, the embryonic </w:t>
+      </w:r>
+      <w:proofErr w:type="spellStart"/>
+      <w:r>
+        <w:t>Pcrit</w:t>
+      </w:r>
+      <w:proofErr w:type="spellEnd"/>
+      <w:r>
+        <w:t xml:space="preserve">, which affects the shape of the relationship. </w:t>
+      </w:r>
+    </w:p>
+    <w:p>
+      <w:pPr>
+        <w:pStyle w:val="TS"/>
       </w:pPr>
     </w:p>
     <w:p>
@@ -1529,7 +1749,15 @@
       </w:r>
       <w:proofErr w:type="spellEnd"/>
       <w:r>
-        <w:t xml:space="preserve"> was actually a little better but does not improve it enough to make it worth the added complexity. </w:t>
+        <w:t xml:space="preserve"> was </w:t>
+      </w:r>
+      <w:proofErr w:type="gramStart"/>
+      <w:r>
+        <w:t>actually a</w:t>
+      </w:r>
+      <w:proofErr w:type="gramEnd"/>
+      <w:r>
+        <w:t xml:space="preserve"> little better but does not improve it enough to make it worth the added complexity. </w:t>
       </w:r>
     </w:p>
     <w:p>
@@ -1697,8 +1925,13 @@
           <w:numId w:val="6"/>
         </w:numPr>
       </w:pPr>
-      <w:r>
-        <w:t>So the reduced body size at a</w:t>
+      <w:proofErr w:type="gramStart"/>
+      <w:r>
+        <w:t>So</w:t>
+      </w:r>
+      <w:proofErr w:type="gramEnd"/>
+      <w:r>
+        <w:t xml:space="preserve"> the reduced body size at a</w:t>
       </w:r>
       <w:r>
         <w:t>ny</w:t>
@@ -1743,8 +1976,13 @@
           <w:numId w:val="6"/>
         </w:numPr>
       </w:pPr>
-      <w:r>
-        <w:t xml:space="preserve">So this means that reducing </w:t>
+      <w:proofErr w:type="gramStart"/>
+      <w:r>
+        <w:t>So</w:t>
+      </w:r>
+      <w:proofErr w:type="gramEnd"/>
+      <w:r>
+        <w:t xml:space="preserve"> this means that reducing </w:t>
       </w:r>
       <w:proofErr w:type="spellStart"/>
       <w:r>
@@ -1764,6 +2002,7 @@
         </w:numPr>
       </w:pPr>
       <w:r>
+        <w:lastRenderedPageBreak/>
         <w:t xml:space="preserve">These results indicate that the hypoxia treatments reduced </w:t>
       </w:r>
       <w:proofErr w:type="spellStart"/>
@@ -1822,7 +2061,21 @@
         <w:rPr>
           <w:highlight w:val="yellow"/>
         </w:rPr>
-        <w:t xml:space="preserve">The substantial improvement from adding correction factors to the mortality parameters indicates that the energetic allocation is not accounting for all of the hypoxia effects, at least for mortality. What could be causing this? </w:t>
+        <w:t xml:space="preserve">The substantial improvement from adding correction factors to the mortality parameters indicates that the energetic allocation is not accounting for </w:t>
+      </w:r>
+      <w:proofErr w:type="gramStart"/>
+      <w:r>
+        <w:rPr>
+          <w:highlight w:val="yellow"/>
+        </w:rPr>
+        <w:t>all of</w:t>
+      </w:r>
+      <w:proofErr w:type="gramEnd"/>
+      <w:r>
+        <w:rPr>
+          <w:highlight w:val="yellow"/>
+        </w:rPr>
+        <w:t xml:space="preserve"> the hypoxia effects, at least for mortality. What could be causing this? </w:t>
       </w:r>
     </w:p>
     <w:p>
@@ -1893,7 +2146,15 @@
         <w:t>2</w:t>
       </w:r>
       <w:r>
-        <w:t xml:space="preserve"> values when plotting the data means (but the tables are correct and the analysis used ANOVA so actual pCO</w:t>
+        <w:t xml:space="preserve"> values when plotting the data means (but the tables are </w:t>
+      </w:r>
+      <w:proofErr w:type="gramStart"/>
+      <w:r>
+        <w:t>correct</w:t>
+      </w:r>
+      <w:proofErr w:type="gramEnd"/>
+      <w:r>
+        <w:t xml:space="preserve"> and the analysis used ANOVA so actual pCO</w:t>
       </w:r>
       <w:r>
         <w:rPr>
@@ -2857,7 +3118,7 @@
         <w:rFonts w:ascii="Symbol" w:hAnsi="Symbol" w:hint="default"/>
       </w:rPr>
     </w:lvl>
-    <w:lvl w:ilvl="1" w:tplc="04090003" w:tentative="1">
+    <w:lvl w:ilvl="1" w:tplc="04090003">
       <w:start w:val="1"/>
       <w:numFmt w:val="bullet"/>
       <w:lvlText w:val="o"/>

</xml_diff>